<commit_message>
Update report & Foreign key SP-HH
</commit_message>
<xml_diff>
--- a/Report/Report_1.docx
+++ b/Report/Report_1.docx
@@ -8083,24 +8083,36 @@
       </w:pPr>
       <w:r>
         <w:rPr>
-          <w:rFonts w:ascii="Times New Roman" w:eastAsia="Times New Roman" w:hAnsi="Times New Roman" w:cs="Times New Roman"/>
-          <w:noProof/>
-          <w:color w:val="000000"/>
+          <w:rFonts w:ascii="Times New Roman" w:hAnsi="Times New Roman" w:cs="Times New Roman"/>
+          <w:sz w:val="28"/>
+          <w:szCs w:val="28"/>
         </w:rPr>
         <w:lastRenderedPageBreak/>
+        <w:t>Biểu diễn mô hình CSDL quan hệ</w:t>
+      </w:r>
+    </w:p>
+    <w:p>
+      <w:pPr>
+        <w:pStyle w:val="u3"/>
+        <w:ind w:left="360"/>
+        <w:jc w:val="both"/>
+        <w:rPr>
+          <w:rFonts w:ascii="Times New Roman" w:hAnsi="Times New Roman" w:cs="Times New Roman"/>
+          <w:sz w:val="28"/>
+          <w:szCs w:val="28"/>
+        </w:rPr>
+      </w:pPr>
+      <w:r>
+        <w:rPr>
+          <w:rFonts w:ascii="Times New Roman" w:hAnsi="Times New Roman" w:cs="Times New Roman"/>
+          <w:sz w:val="28"/>
+          <w:szCs w:val="28"/>
+        </w:rPr>
         <w:drawing>
-          <wp:anchor distT="0" distB="0" distL="114300" distR="114300" simplePos="0" relativeHeight="251662337" behindDoc="0" locked="0" layoutInCell="1" allowOverlap="1" wp14:anchorId="79134E22" wp14:editId="4FDAD719">
-            <wp:simplePos x="0" y="0"/>
-            <wp:positionH relativeFrom="margin">
-              <wp:posOffset>-172085</wp:posOffset>
-            </wp:positionH>
-            <wp:positionV relativeFrom="paragraph">
-              <wp:posOffset>424815</wp:posOffset>
-            </wp:positionV>
-            <wp:extent cx="6151245" cy="5120640"/>
-            <wp:effectExtent l="0" t="0" r="1905" b="3810"/>
-            <wp:wrapTopAndBottom/>
-            <wp:docPr id="2" name="Hình ảnh 2"/>
+          <wp:inline distT="0" distB="0" distL="0" distR="0" wp14:anchorId="476A483E" wp14:editId="00CB7835">
+            <wp:extent cx="5733415" cy="3719830"/>
+            <wp:effectExtent l="0" t="0" r="635" b="0"/>
+            <wp:docPr id="7" name="Hình ảnh 7"/>
             <wp:cNvGraphicFramePr>
               <a:graphicFrameLocks xmlns:a="http://schemas.openxmlformats.org/drawingml/2006/main" noChangeAspect="1"/>
             </wp:cNvGraphicFramePr>
@@ -8108,56 +8120,29 @@
               <a:graphicData uri="http://schemas.openxmlformats.org/drawingml/2006/picture">
                 <pic:pic xmlns:pic="http://schemas.openxmlformats.org/drawingml/2006/picture">
                   <pic:nvPicPr>
-                    <pic:cNvPr id="0" name="Picture 1"/>
-                    <pic:cNvPicPr>
-                      <a:picLocks noChangeAspect="1" noChangeArrowheads="1"/>
-                    </pic:cNvPicPr>
+                    <pic:cNvPr id="1" name=""/>
+                    <pic:cNvPicPr/>
                   </pic:nvPicPr>
                   <pic:blipFill>
-                    <a:blip r:embed="rId12">
-                      <a:extLst>
-                        <a:ext uri="{28A0092B-C50C-407E-A947-70E740481C1C}">
-                          <a14:useLocalDpi xmlns:a14="http://schemas.microsoft.com/office/drawing/2010/main" val="0"/>
-                        </a:ext>
-                      </a:extLst>
-                    </a:blip>
-                    <a:srcRect/>
+                    <a:blip r:embed="rId12"/>
                     <a:stretch>
                       <a:fillRect/>
                     </a:stretch>
                   </pic:blipFill>
-                  <pic:spPr bwMode="auto">
+                  <pic:spPr>
                     <a:xfrm>
                       <a:off x="0" y="0"/>
-                      <a:ext cx="6151245" cy="5120640"/>
+                      <a:ext cx="5733415" cy="3719830"/>
                     </a:xfrm>
                     <a:prstGeom prst="rect">
                       <a:avLst/>
                     </a:prstGeom>
-                    <a:noFill/>
-                    <a:ln>
-                      <a:noFill/>
-                    </a:ln>
                   </pic:spPr>
                 </pic:pic>
               </a:graphicData>
             </a:graphic>
-            <wp14:sizeRelH relativeFrom="margin">
-              <wp14:pctWidth>0</wp14:pctWidth>
-            </wp14:sizeRelH>
-            <wp14:sizeRelV relativeFrom="margin">
-              <wp14:pctHeight>0</wp14:pctHeight>
-            </wp14:sizeRelV>
-          </wp:anchor>
+          </wp:inline>
         </w:drawing>
-      </w:r>
-      <w:r>
-        <w:rPr>
-          <w:rFonts w:ascii="Times New Roman" w:hAnsi="Times New Roman" w:cs="Times New Roman"/>
-          <w:sz w:val="28"/>
-          <w:szCs w:val="28"/>
-        </w:rPr>
-        <w:t xml:space="preserve">Biểu diễn mô hình CSDL quan hệ </w:t>
       </w:r>
     </w:p>
     <w:p>

</xml_diff>